<commit_message>
19 added 21 completed
</commit_message>
<xml_diff>
--- a/Nids_2019 (2).docx
+++ b/Nids_2019 (2).docx
@@ -2095,10 +2095,10 @@
         </w:rPr>
         <w:t>How RNN is different to Simple FFN is that it can remember the information processed at time</w:t>
       </w:r>
-      <w:bookmarkStart w:id="0" w:name="MathJax-Element-1-Frame"/>
-      <w:bookmarkStart w:id="1" w:name="MathJax-Span-1"/>
-      <w:bookmarkStart w:id="2" w:name="MathJax-Span-2"/>
-      <w:bookmarkStart w:id="3" w:name="MathJax-Span-3"/>
+      <w:bookmarkStart w:id="0" w:name="MathJax-Span-3"/>
+      <w:bookmarkStart w:id="1" w:name="MathJax-Span-2"/>
+      <w:bookmarkStart w:id="2" w:name="MathJax-Span-1"/>
+      <w:bookmarkStart w:id="3" w:name="MathJax-Element-1-Frame"/>
       <w:bookmarkEnd w:id="0"/>
       <w:bookmarkEnd w:id="1"/>
       <w:bookmarkEnd w:id="2"/>
@@ -2801,54 +2801,330 @@
     <w:p>
       <w:pPr>
         <w:pStyle w:val="Normal"/>
-        <w:rPr>
-          <w:rFonts w:ascii="Sans Sarif" w:hAnsi="Sans Sarif"/>
-        </w:rPr>
+        <w:rPr/>
       </w:pPr>
       <w:r>
         <w:rPr>
           <w:rFonts w:ascii="Sans Sarif" w:hAnsi="Sans Sarif"/>
         </w:rPr>
         <w:t>[19]</w:t>
-      </w:r>
-    </w:p>
-    <w:p>
-      <w:pPr>
-        <w:pStyle w:val="Normal"/>
-        <w:rPr>
-          <w:rFonts w:ascii="Sans Sarif" w:hAnsi="Sans Sarif"/>
-        </w:rPr>
-      </w:pPr>
-      <w:r>
-        <w:rPr>
-          <w:rFonts w:ascii="Sans Sarif" w:hAnsi="Sans Sarif"/>
-        </w:rPr>
-      </w:r>
-    </w:p>
-    <w:p>
-      <w:pPr>
-        <w:pStyle w:val="Normal"/>
-        <w:rPr>
-          <w:rFonts w:ascii="Sans Sarif" w:hAnsi="Sans Sarif"/>
-        </w:rPr>
-      </w:pPr>
-      <w:r>
-        <w:rPr>
-          <w:rFonts w:ascii="Sans Sarif" w:hAnsi="Sans Sarif"/>
-        </w:rPr>
-      </w:r>
-    </w:p>
-    <w:p>
-      <w:pPr>
-        <w:pStyle w:val="Normal"/>
-        <w:rPr>
-          <w:rFonts w:ascii="Sans Sarif" w:hAnsi="Sans Sarif"/>
-        </w:rPr>
-      </w:pPr>
-      <w:r>
-        <w:rPr>
-          <w:rFonts w:ascii="Sans Sarif" w:hAnsi="Sans Sarif"/>
-        </w:rPr>
+        <w:br/>
+      </w:r>
+      <w:r>
+        <w:rPr>
+          <w:rFonts w:ascii="Arial;Arial;Helvetica;sans-serif" w:hAnsi="Arial;Arial;Helvetica;sans-serif"/>
+          <w:b w:val="false"/>
+          <w:i w:val="false"/>
+          <w:caps w:val="false"/>
+          <w:smallCaps w:val="false"/>
+          <w:color w:val="222222"/>
+          <w:spacing w:val="0"/>
+          <w:sz w:val="24"/>
+        </w:rPr>
+        <w:t xml:space="preserve">In this article, Integrated Intrusion-Detection (IID) system </w:t>
+      </w:r>
+      <w:r>
+        <w:rPr>
+          <w:rFonts w:ascii="Arial;Arial;Helvetica;sans-serif" w:hAnsi="Arial;Arial;Helvetica;sans-serif"/>
+          <w:b w:val="false"/>
+          <w:i w:val="false"/>
+          <w:caps w:val="false"/>
+          <w:smallCaps w:val="false"/>
+          <w:color w:val="222222"/>
+          <w:spacing w:val="0"/>
+          <w:sz w:val="24"/>
+        </w:rPr>
+        <w:t>has been presented</w:t>
+      </w:r>
+      <w:r>
+        <w:rPr>
+          <w:rFonts w:ascii="Arial;Arial;Helvetica;sans-serif" w:hAnsi="Arial;Arial;Helvetica;sans-serif"/>
+          <w:b w:val="false"/>
+          <w:i w:val="false"/>
+          <w:caps w:val="false"/>
+          <w:smallCaps w:val="false"/>
+          <w:color w:val="222222"/>
+          <w:spacing w:val="0"/>
+          <w:sz w:val="24"/>
+        </w:rPr>
+        <w:t xml:space="preserve"> that works independent of IoT protocols and network structure, and requires no prior knowledge of security threats.</w:t>
+      </w:r>
+    </w:p>
+    <w:p>
+      <w:pPr>
+        <w:pStyle w:val="Normal"/>
+        <w:widowControl/>
+        <w:ind w:left="0" w:right="0" w:hanging="0"/>
+        <w:rPr/>
+      </w:pPr>
+      <w:r>
+        <w:rPr>
+          <w:rFonts w:ascii="Arial;Arial;Helvetica;sans-serif" w:hAnsi="Arial;Arial;Helvetica;sans-serif"/>
+          <w:b w:val="false"/>
+          <w:i w:val="false"/>
+          <w:caps w:val="false"/>
+          <w:smallCaps w:val="false"/>
+          <w:color w:val="222222"/>
+          <w:spacing w:val="0"/>
+          <w:sz w:val="24"/>
+        </w:rPr>
+        <w:t xml:space="preserve">Feature extraction is an important part of deep learning. Behavioral categorization allows classification of benign and malicious attacks. Only one message or feature is not enough to determine the behavior or nature of communication infact both qualitative and quantitative features are required to determine the behavior, and for that purpose </w:t>
+      </w:r>
+      <w:r>
+        <w:rPr>
+          <w:rFonts w:ascii="Arial;Arial;Helvetica;sans-serif" w:hAnsi="Arial;Arial;Helvetica;sans-serif"/>
+          <w:b w:val="false"/>
+          <w:i w:val="false"/>
+          <w:caps w:val="false"/>
+          <w:smallCaps w:val="false"/>
+          <w:color w:val="222222"/>
+          <w:spacing w:val="0"/>
+          <w:sz w:val="24"/>
+        </w:rPr>
+        <w:t xml:space="preserve">the proposed IDS thus gathers </w:t>
+      </w:r>
+      <w:r>
+        <w:rPr>
+          <w:rFonts w:ascii="Arial;Arial;Helvetica;sans-serif" w:hAnsi="Arial;Arial;Helvetica;sans-serif"/>
+          <w:b w:val="false"/>
+          <w:i w:val="false"/>
+          <w:caps w:val="false"/>
+          <w:smallCaps w:val="false"/>
+          <w:color w:val="222222"/>
+          <w:spacing w:val="0"/>
+          <w:sz w:val="24"/>
+        </w:rPr>
+        <w:t>following</w:t>
+      </w:r>
+      <w:r>
+        <w:rPr>
+          <w:rFonts w:ascii="Arial;Arial;Helvetica;sans-serif" w:hAnsi="Arial;Arial;Helvetica;sans-serif"/>
+          <w:b w:val="false"/>
+          <w:i w:val="false"/>
+          <w:caps w:val="false"/>
+          <w:smallCaps w:val="false"/>
+          <w:color w:val="222222"/>
+          <w:spacing w:val="0"/>
+          <w:sz w:val="24"/>
+        </w:rPr>
+        <w:t xml:space="preserve"> features such as transmission-rate, reception-rate, transmission-to-reception ratio, duration, transmission mode, source-IP, destination-IP, and the data-value information from the network traffic.</w:t>
+        <w:br/>
+      </w:r>
+      <w:r>
+        <w:rPr>
+          <w:rFonts w:ascii="Arial;Arial;Helvetica;sans-serif" w:hAnsi="Arial;Arial;Helvetica;sans-serif"/>
+          <w:b w:val="false"/>
+          <w:i w:val="false"/>
+          <w:caps w:val="false"/>
+          <w:smallCaps w:val="false"/>
+          <w:color w:val="222222"/>
+          <w:spacing w:val="0"/>
+          <w:sz w:val="24"/>
+        </w:rPr>
+        <w:t xml:space="preserve">Moreover, system caches these features and generates meta-features by </w:t>
+      </w:r>
+      <w:r>
+        <w:rPr>
+          <w:rFonts w:ascii="Arial;Arial;Helvetica;sans-serif" w:hAnsi="Arial;Arial;Helvetica;sans-serif"/>
+          <w:b w:val="false"/>
+          <w:i w:val="false"/>
+          <w:caps w:val="false"/>
+          <w:smallCaps w:val="false"/>
+          <w:color w:val="222222"/>
+          <w:spacing w:val="0"/>
+          <w:sz w:val="24"/>
+          <w:u w:val="single"/>
+        </w:rPr>
+        <w:t>preprocessing</w:t>
+      </w:r>
+      <w:r>
+        <w:rPr>
+          <w:rFonts w:ascii="Arial;Arial;Helvetica;sans-serif" w:hAnsi="Arial;Arial;Helvetica;sans-serif"/>
+          <w:b w:val="false"/>
+          <w:i w:val="false"/>
+          <w:caps w:val="false"/>
+          <w:smallCaps w:val="false"/>
+          <w:color w:val="222222"/>
+          <w:spacing w:val="0"/>
+          <w:sz w:val="24"/>
+        </w:rPr>
+        <w:t xml:space="preserve"> the data. </w:t>
+      </w:r>
+    </w:p>
+    <w:p>
+      <w:pPr>
+        <w:pStyle w:val="Normal"/>
+        <w:widowControl/>
+        <w:ind w:left="0" w:right="0" w:hanging="0"/>
+        <w:rPr/>
+      </w:pPr>
+      <w:r>
+        <w:rPr>
+          <w:rFonts w:ascii="Arial;Arial;Helvetica;sans-serif" w:hAnsi="Arial;Arial;Helvetica;sans-serif"/>
+          <w:b w:val="false"/>
+          <w:i w:val="false"/>
+          <w:caps w:val="false"/>
+          <w:smallCaps w:val="false"/>
+          <w:color w:val="222222"/>
+          <w:spacing w:val="0"/>
+          <w:sz w:val="24"/>
+        </w:rPr>
+        <w:t xml:space="preserve">DNN can be created from a model pre-trained using unsupervised learning which is very fast as compared to supervised learning.The pre-trained layers of Deep Belief Net (DBN) model is used to create a DNN model. DBN is built up with binary-classification layer and label information layer to transform into a DNN. </w:t>
+        <w:br/>
+        <w:t>Weights are adjusted using gradient descent algorithm.</w:t>
+      </w:r>
+    </w:p>
+    <w:p>
+      <w:pPr>
+        <w:pStyle w:val="Normal"/>
+        <w:rPr>
+          <w:rFonts w:ascii="Sans Sarif" w:hAnsi="Sans Sarif"/>
+        </w:rPr>
+      </w:pPr>
+      <w:r>
+        <w:rPr>
+          <w:rFonts w:ascii="Sans Sarif" w:hAnsi="Sans Sarif"/>
+          <w:b/>
+          <w:bCs/>
+        </w:rPr>
+        <w:t>How the DNN works for anomaly detection?</w:t>
+      </w:r>
+      <w:r>
+        <w:rPr>
+          <w:rFonts w:ascii="Sans Sarif" w:hAnsi="Sans Sarif"/>
+        </w:rPr>
+        <w:br/>
+      </w:r>
+      <w:r>
+        <w:rPr>
+          <w:rFonts w:ascii="Arial;Arial;Helvetica;sans-serif" w:hAnsi="Arial;Arial;Helvetica;sans-serif"/>
+          <w:b w:val="false"/>
+          <w:i w:val="false"/>
+          <w:caps w:val="false"/>
+          <w:smallCaps w:val="false"/>
+          <w:color w:val="222222"/>
+          <w:spacing w:val="0"/>
+          <w:sz w:val="24"/>
+        </w:rPr>
+        <w:t xml:space="preserve">If the DNN detects an unknown anomaly or a zero-day attack, it stores the corresponding tuple of the filtered features to the ‘Cache’ as a feedback. This feedback mechanism is used during </w:t>
+      </w:r>
+      <w:r>
+        <w:rPr>
+          <w:rFonts w:ascii="Arial;Arial;Helvetica;sans-serif" w:hAnsi="Arial;Arial;Helvetica;sans-serif"/>
+          <w:b w:val="false"/>
+          <w:i w:val="false"/>
+          <w:caps w:val="false"/>
+          <w:smallCaps w:val="false"/>
+          <w:color w:val="222222"/>
+          <w:spacing w:val="0"/>
+          <w:sz w:val="24"/>
+          <w:u w:val="single"/>
+        </w:rPr>
+        <w:t>retraining</w:t>
+      </w:r>
+      <w:r>
+        <w:rPr>
+          <w:rFonts w:ascii="Arial;Arial;Helvetica;sans-serif" w:hAnsi="Arial;Arial;Helvetica;sans-serif"/>
+          <w:b w:val="false"/>
+          <w:i w:val="false"/>
+          <w:caps w:val="false"/>
+          <w:smallCaps w:val="false"/>
+          <w:color w:val="222222"/>
+          <w:spacing w:val="0"/>
+          <w:sz w:val="24"/>
+        </w:rPr>
+        <w:t xml:space="preserve"> of the DNN, which enriches the feature extraction and labeling functionality of the detection system.</w:t>
+      </w:r>
+    </w:p>
+    <w:p>
+      <w:pPr>
+        <w:pStyle w:val="Normal"/>
+        <w:rPr>
+          <w:rFonts w:ascii="Sans Sarif" w:hAnsi="Sans Sarif"/>
+        </w:rPr>
+      </w:pPr>
+      <w:r>
+        <w:rPr>
+          <w:rFonts w:ascii="Arial;Arial;Helvetica;sans-serif" w:hAnsi="Arial;Arial;Helvetica;sans-serif"/>
+          <w:b w:val="false"/>
+          <w:i w:val="false"/>
+          <w:caps w:val="false"/>
+          <w:smallCaps w:val="false"/>
+          <w:color w:val="222222"/>
+          <w:spacing w:val="0"/>
+          <w:sz w:val="24"/>
+        </w:rPr>
+        <w:t>ReLU activation function has been used.</w:t>
+        <w:br/>
+        <w:br/>
+        <w:t>As for the dataset t</w:t>
+      </w:r>
+      <w:r>
+        <w:rPr>
+          <w:rFonts w:ascii="Arial;Arial;Helvetica;sans-serif" w:hAnsi="Arial;Arial;Helvetica;sans-serif"/>
+          <w:b w:val="false"/>
+          <w:i w:val="false"/>
+          <w:caps w:val="false"/>
+          <w:smallCaps w:val="false"/>
+          <w:color w:val="222222"/>
+          <w:spacing w:val="0"/>
+          <w:sz w:val="24"/>
+        </w:rPr>
+        <w:t xml:space="preserve">he IoT simulation dataset consists of 5 million network transactions (represented as features) from the six sensors distributed in a </w:t>
+      </w:r>
+      <w:r>
+        <w:rPr>
+          <w:rFonts w:ascii="Arial;Arial;Helvetica;sans-serif" w:hAnsi="Arial;Arial;Helvetica;sans-serif"/>
+          <w:b w:val="false"/>
+          <w:i w:val="false"/>
+          <w:caps w:val="false"/>
+          <w:smallCaps w:val="false"/>
+          <w:color w:val="222222"/>
+          <w:spacing w:val="0"/>
+          <w:sz w:val="24"/>
+          <w:u w:val="single"/>
+        </w:rPr>
+        <w:t>smart home network simulation</w:t>
+      </w:r>
+      <w:r>
+        <w:rPr>
+          <w:rFonts w:ascii="Arial;Arial;Helvetica;sans-serif" w:hAnsi="Arial;Arial;Helvetica;sans-serif"/>
+          <w:b w:val="false"/>
+          <w:i w:val="false"/>
+          <w:caps w:val="false"/>
+          <w:smallCaps w:val="false"/>
+          <w:color w:val="222222"/>
+          <w:spacing w:val="0"/>
+          <w:sz w:val="24"/>
+        </w:rPr>
+        <w:t xml:space="preserve">. </w:t>
+      </w:r>
+      <w:r>
+        <w:rPr>
+          <w:rFonts w:ascii="Arial;Arial;Helvetica;sans-serif" w:hAnsi="Arial;Arial;Helvetica;sans-serif"/>
+          <w:b w:val="false"/>
+          <w:i w:val="false"/>
+          <w:caps w:val="false"/>
+          <w:smallCaps w:val="false"/>
+          <w:color w:val="222222"/>
+          <w:spacing w:val="0"/>
+          <w:sz w:val="24"/>
+        </w:rPr>
+        <w:t>So in short through input data preprocessing an input dataset of about 59,529 readings was made. It is based on two simulations , benign and malign attacks.</w:t>
+      </w:r>
+    </w:p>
+    <w:p>
+      <w:pPr>
+        <w:pStyle w:val="Normal"/>
+        <w:rPr>
+          <w:rFonts w:ascii="Sans Sarif" w:hAnsi="Sans Sarif"/>
+        </w:rPr>
+      </w:pPr>
+      <w:r>
+        <w:rPr>
+          <w:rFonts w:ascii="Sans Sarif" w:hAnsi="Sans Sarif"/>
+        </w:rPr>
+        <w:t>Reluctance to Blackhole attacks ticked a 97 percent accracy rate. Similarly for DdoS attack it was above 95 percent for both recall and precision.</w:t>
       </w:r>
     </w:p>
     <w:p>
@@ -4292,7 +4568,6 @@
       </w:pPr>
       <w:r>
         <w:rPr/>
-        <w:t xml:space="preserve">[22] </w:t>
       </w:r>
     </w:p>
     <w:p>
@@ -4338,7 +4613,7 @@
     <w:qFormat/>
     <w:pPr>
       <w:widowControl/>
-      <w:overflowPunct w:val="true"/>
+      <w:overflowPunct w:val="false"/>
       <w:bidi w:val="0"/>
       <w:spacing w:lineRule="auto" w:line="276" w:before="0" w:after="200"/>
       <w:jc w:val="left"/>
@@ -4548,6 +4823,27 @@
     <w:qFormat/>
     <w:rPr/>
   </w:style>
+  <w:style w:type="character" w:styleId="ListLabel27">
+    <w:name w:val="ListLabel 27"/>
+    <w:qFormat/>
+    <w:rPr>
+      <w:rFonts w:ascii="Sans Sarif" w:hAnsi="Sans Sarif"/>
+    </w:rPr>
+  </w:style>
+  <w:style w:type="character" w:styleId="ListLabel28">
+    <w:name w:val="ListLabel 28"/>
+    <w:qFormat/>
+    <w:rPr>
+      <w:rFonts w:ascii="Sans Sarif" w:hAnsi="Sans Sarif"/>
+      <w:color w:val="0000FF"/>
+      <w:u w:val="single"/>
+    </w:rPr>
+  </w:style>
+  <w:style w:type="character" w:styleId="ListLabel29">
+    <w:name w:val="ListLabel 29"/>
+    <w:qFormat/>
+    <w:rPr/>
+  </w:style>
   <w:style w:type="paragraph" w:styleId="Heading">
     <w:name w:val="Heading"/>
     <w:basedOn w:val="Normal"/>

</xml_diff>